<commit_message>
Some very minor correction
</commit_message>
<xml_diff>
--- a/Report Related/AI CW Report Plan.docx
+++ b/Report Related/AI CW Report Plan.docx
@@ -73,14 +73,14 @@
                               </a:ln>
                               <a:extLst>
                                 <a:ext uri="{909E8E84-426E-40dd-AFC4-6F175D3DCCD1}">
-                                  <a14:hiddenFill xmlns:a14="http://schemas.microsoft.com/office/drawing/2010/main" xmlns:w="http://schemas.openxmlformats.org/wordprocessingml/2006/main" xmlns:w10="urn:schemas-microsoft-com:office:word" xmlns:v="urn:schemas-microsoft-com:vml" xmlns:o="urn:schemas-microsoft-com:office:office" xmlns:mv="urn:schemas-microsoft-com:mac:vml" xmlns:mo="http://schemas.microsoft.com/office/mac/office/2008/main" xmlns="">
+                                  <a14:hiddenFill xmlns="" xmlns:mo="http://schemas.microsoft.com/office/mac/office/2008/main" xmlns:mv="urn:schemas-microsoft-com:mac:vml" xmlns:o="urn:schemas-microsoft-com:office:office" xmlns:v="urn:schemas-microsoft-com:vml" xmlns:w10="urn:schemas-microsoft-com:office:word" xmlns:w="http://schemas.openxmlformats.org/wordprocessingml/2006/main" xmlns:a14="http://schemas.microsoft.com/office/drawing/2010/main">
                                     <a:solidFill>
                                       <a:srgbClr val="FFFFFF"/>
                                     </a:solidFill>
                                   </a14:hiddenFill>
                                 </a:ext>
                                 <a:ext uri="{91240B29-F687-4f45-9708-019B960494DF}">
-                                  <a14:hiddenLine xmlns:a14="http://schemas.microsoft.com/office/drawing/2010/main" xmlns:w="http://schemas.openxmlformats.org/wordprocessingml/2006/main" xmlns:w10="urn:schemas-microsoft-com:office:word" xmlns:v="urn:schemas-microsoft-com:vml" xmlns:o="urn:schemas-microsoft-com:office:office" xmlns:mv="urn:schemas-microsoft-com:mac:vml" xmlns:mo="http://schemas.microsoft.com/office/mac/office/2008/main" xmlns="" w="9525">
+                                  <a14:hiddenLine xmlns="" xmlns:mo="http://schemas.microsoft.com/office/mac/office/2008/main" xmlns:mv="urn:schemas-microsoft-com:mac:vml" xmlns:o="urn:schemas-microsoft-com:office:office" xmlns:v="urn:schemas-microsoft-com:vml" xmlns:w10="urn:schemas-microsoft-com:office:word" xmlns:w="http://schemas.openxmlformats.org/wordprocessingml/2006/main" xmlns:a14="http://schemas.microsoft.com/office/drawing/2010/main" w="9525">
                                     <a:solidFill>
                                       <a:srgbClr val="808080"/>
                                     </a:solidFill>
@@ -141,14 +141,14 @@
                               </a:ln>
                               <a:extLst>
                                 <a:ext uri="{909E8E84-426E-40dd-AFC4-6F175D3DCCD1}">
-                                  <a14:hiddenFill xmlns:a14="http://schemas.microsoft.com/office/drawing/2010/main" xmlns:w="http://schemas.openxmlformats.org/wordprocessingml/2006/main" xmlns:w10="urn:schemas-microsoft-com:office:word" xmlns:v="urn:schemas-microsoft-com:vml" xmlns:o="urn:schemas-microsoft-com:office:office" xmlns:mv="urn:schemas-microsoft-com:mac:vml" xmlns:mo="http://schemas.microsoft.com/office/mac/office/2008/main" xmlns="">
+                                  <a14:hiddenFill xmlns="" xmlns:mo="http://schemas.microsoft.com/office/mac/office/2008/main" xmlns:mv="urn:schemas-microsoft-com:mac:vml" xmlns:o="urn:schemas-microsoft-com:office:office" xmlns:v="urn:schemas-microsoft-com:vml" xmlns:w10="urn:schemas-microsoft-com:office:word" xmlns:w="http://schemas.openxmlformats.org/wordprocessingml/2006/main" xmlns:a14="http://schemas.microsoft.com/office/drawing/2010/main">
                                     <a:solidFill>
                                       <a:srgbClr val="FFFFFF"/>
                                     </a:solidFill>
                                   </a14:hiddenFill>
                                 </a:ext>
                                 <a:ext uri="{91240B29-F687-4f45-9708-019B960494DF}">
-                                  <a14:hiddenLine xmlns:a14="http://schemas.microsoft.com/office/drawing/2010/main" xmlns:w="http://schemas.openxmlformats.org/wordprocessingml/2006/main" xmlns:w10="urn:schemas-microsoft-com:office:word" xmlns:v="urn:schemas-microsoft-com:vml" xmlns:o="urn:schemas-microsoft-com:office:office" xmlns:mv="urn:schemas-microsoft-com:mac:vml" xmlns:mo="http://schemas.microsoft.com/office/mac/office/2008/main" xmlns="" w="9525">
+                                  <a14:hiddenLine xmlns="" xmlns:mo="http://schemas.microsoft.com/office/mac/office/2008/main" xmlns:mv="urn:schemas-microsoft-com:mac:vml" xmlns:o="urn:schemas-microsoft-com:office:office" xmlns:v="urn:schemas-microsoft-com:vml" xmlns:w10="urn:schemas-microsoft-com:office:word" xmlns:w="http://schemas.openxmlformats.org/wordprocessingml/2006/main" xmlns:a14="http://schemas.microsoft.com/office/drawing/2010/main" w="9525">
                                     <a:solidFill>
                                       <a:srgbClr val="000000"/>
                                     </a:solidFill>
@@ -211,7 +211,7 @@
                               </a:ln>
                               <a:extLst>
                                 <a:ext uri="{909E8E84-426E-40dd-AFC4-6F175D3DCCD1}">
-                                  <a14:hiddenFill xmlns:a14="http://schemas.microsoft.com/office/drawing/2010/main" xmlns:w="http://schemas.openxmlformats.org/wordprocessingml/2006/main" xmlns:w10="urn:schemas-microsoft-com:office:word" xmlns:v="urn:schemas-microsoft-com:vml" xmlns:o="urn:schemas-microsoft-com:office:office" xmlns:mv="urn:schemas-microsoft-com:mac:vml" xmlns:mo="http://schemas.microsoft.com/office/mac/office/2008/main" xmlns="">
+                                  <a14:hiddenFill xmlns="" xmlns:mo="http://schemas.microsoft.com/office/mac/office/2008/main" xmlns:mv="urn:schemas-microsoft-com:mac:vml" xmlns:o="urn:schemas-microsoft-com:office:office" xmlns:v="urn:schemas-microsoft-com:vml" xmlns:w10="urn:schemas-microsoft-com:office:word" xmlns:w="http://schemas.openxmlformats.org/wordprocessingml/2006/main" xmlns:a14="http://schemas.microsoft.com/office/drawing/2010/main">
                                     <a:noFill/>
                                   </a14:hiddenFill>
                                 </a:ext>
@@ -340,14 +340,14 @@
                             </a:ln>
                             <a:extLst>
                               <a:ext uri="{909E8E84-426E-40dd-AFC4-6F175D3DCCD1}">
-                                <a14:hiddenFill xmlns:a14="http://schemas.microsoft.com/office/drawing/2010/main" xmlns:w="http://schemas.openxmlformats.org/wordprocessingml/2006/main" xmlns:w10="urn:schemas-microsoft-com:office:word" xmlns:v="urn:schemas-microsoft-com:vml" xmlns:o="urn:schemas-microsoft-com:office:office" xmlns:mv="urn:schemas-microsoft-com:mac:vml" xmlns:mo="http://schemas.microsoft.com/office/mac/office/2008/main" xmlns="">
+                                <a14:hiddenFill xmlns="" xmlns:mo="http://schemas.microsoft.com/office/mac/office/2008/main" xmlns:mv="urn:schemas-microsoft-com:mac:vml" xmlns:o="urn:schemas-microsoft-com:office:office" xmlns:v="urn:schemas-microsoft-com:vml" xmlns:w10="urn:schemas-microsoft-com:office:word" xmlns:w="http://schemas.openxmlformats.org/wordprocessingml/2006/main" xmlns:a14="http://schemas.microsoft.com/office/drawing/2010/main">
                                   <a:solidFill>
                                     <a:srgbClr val="FFFFFF"/>
                                   </a:solidFill>
                                 </a14:hiddenFill>
                               </a:ext>
                               <a:ext uri="{91240B29-F687-4f45-9708-019B960494DF}">
-                                <a14:hiddenLine xmlns:a14="http://schemas.microsoft.com/office/drawing/2010/main" xmlns:w="http://schemas.openxmlformats.org/wordprocessingml/2006/main" xmlns:w10="urn:schemas-microsoft-com:office:word" xmlns:v="urn:schemas-microsoft-com:vml" xmlns:o="urn:schemas-microsoft-com:office:office" xmlns:mv="urn:schemas-microsoft-com:mac:vml" xmlns:mo="http://schemas.microsoft.com/office/mac/office/2008/main" xmlns="" w="9525">
+                                <a14:hiddenLine xmlns="" xmlns:mo="http://schemas.microsoft.com/office/mac/office/2008/main" xmlns:mv="urn:schemas-microsoft-com:mac:vml" xmlns:o="urn:schemas-microsoft-com:office:office" xmlns:v="urn:schemas-microsoft-com:vml" xmlns:w10="urn:schemas-microsoft-com:office:word" xmlns:w="http://schemas.openxmlformats.org/wordprocessingml/2006/main" xmlns:a14="http://schemas.microsoft.com/office/drawing/2010/main" w="9525">
                                   <a:solidFill>
                                     <a:srgbClr val="000000"/>
                                   </a:solidFill>
@@ -549,14 +549,14 @@
                             </a:ln>
                             <a:extLst>
                               <a:ext uri="{909E8E84-426E-40dd-AFC4-6F175D3DCCD1}">
-                                <a14:hiddenFill xmlns:a14="http://schemas.microsoft.com/office/drawing/2010/main" xmlns:w="http://schemas.openxmlformats.org/wordprocessingml/2006/main" xmlns:w10="urn:schemas-microsoft-com:office:word" xmlns:v="urn:schemas-microsoft-com:vml" xmlns:o="urn:schemas-microsoft-com:office:office" xmlns:mv="urn:schemas-microsoft-com:mac:vml" xmlns:mo="http://schemas.microsoft.com/office/mac/office/2008/main" xmlns="">
+                                <a14:hiddenFill xmlns="" xmlns:mo="http://schemas.microsoft.com/office/mac/office/2008/main" xmlns:mv="urn:schemas-microsoft-com:mac:vml" xmlns:o="urn:schemas-microsoft-com:office:office" xmlns:v="urn:schemas-microsoft-com:vml" xmlns:w10="urn:schemas-microsoft-com:office:word" xmlns:w="http://schemas.openxmlformats.org/wordprocessingml/2006/main" xmlns:a14="http://schemas.microsoft.com/office/drawing/2010/main">
                                   <a:solidFill>
                                     <a:srgbClr val="FFFFFF"/>
                                   </a:solidFill>
                                 </a14:hiddenFill>
                               </a:ext>
                               <a:ext uri="{91240B29-F687-4f45-9708-019B960494DF}">
-                                <a14:hiddenLine xmlns:a14="http://schemas.microsoft.com/office/drawing/2010/main" xmlns:w="http://schemas.openxmlformats.org/wordprocessingml/2006/main" xmlns:w10="urn:schemas-microsoft-com:office:word" xmlns:v="urn:schemas-microsoft-com:vml" xmlns:o="urn:schemas-microsoft-com:office:office" xmlns:mv="urn:schemas-microsoft-com:mac:vml" xmlns:mo="http://schemas.microsoft.com/office/mac/office/2008/main" xmlns="" w="9525">
+                                <a14:hiddenLine xmlns="" xmlns:mo="http://schemas.microsoft.com/office/mac/office/2008/main" xmlns:mv="urn:schemas-microsoft-com:mac:vml" xmlns:o="urn:schemas-microsoft-com:office:office" xmlns:v="urn:schemas-microsoft-com:vml" xmlns:w10="urn:schemas-microsoft-com:office:word" xmlns:w="http://schemas.openxmlformats.org/wordprocessingml/2006/main" xmlns:a14="http://schemas.microsoft.com/office/drawing/2010/main" w="9525">
                                   <a:solidFill>
                                     <a:srgbClr val="000000"/>
                                   </a:solidFill>
@@ -988,7 +988,7 @@
                             <a:effectLst/>
                             <a:extLst>
                               <a:ext uri="{91240B29-F687-4f45-9708-019B960494DF}">
-                                <a14:hiddenLine xmlns:a14="http://schemas.microsoft.com/office/drawing/2010/main" xmlns:w="http://schemas.openxmlformats.org/wordprocessingml/2006/main" xmlns:w10="urn:schemas-microsoft-com:office:word" xmlns:v="urn:schemas-microsoft-com:vml" xmlns:o="urn:schemas-microsoft-com:office:office" xmlns:mv="urn:schemas-microsoft-com:mac:vml" xmlns:mo="http://schemas.microsoft.com/office/mac/office/2008/main" xmlns="" w="19050">
+                                <a14:hiddenLine xmlns="" xmlns:mo="http://schemas.microsoft.com/office/mac/office/2008/main" xmlns:mv="urn:schemas-microsoft-com:mac:vml" xmlns:o="urn:schemas-microsoft-com:office:office" xmlns:v="urn:schemas-microsoft-com:vml" xmlns:w10="urn:schemas-microsoft-com:office:word" xmlns:w="http://schemas.openxmlformats.org/wordprocessingml/2006/main" xmlns:a14="http://schemas.microsoft.com/office/drawing/2010/main" w="19050">
                                   <a:solidFill>
                                     <a:srgbClr val="4A7EBB"/>
                                   </a:solidFill>
@@ -998,7 +998,7 @@
                                 </a14:hiddenLine>
                               </a:ext>
                               <a:ext uri="{AF507438-7753-43e0-B8FC-AC1667EBCBE1}">
-                                <a14:hiddenEffects xmlns:a14="http://schemas.microsoft.com/office/drawing/2010/main" xmlns:w="http://schemas.openxmlformats.org/wordprocessingml/2006/main" xmlns:w10="urn:schemas-microsoft-com:office:word" xmlns:v="urn:schemas-microsoft-com:vml" xmlns:o="urn:schemas-microsoft-com:office:office" xmlns:mv="urn:schemas-microsoft-com:mac:vml" xmlns:mo="http://schemas.microsoft.com/office/mac/office/2008/main" xmlns="">
+                                <a14:hiddenEffects xmlns="" xmlns:mo="http://schemas.microsoft.com/office/mac/office/2008/main" xmlns:mv="urn:schemas-microsoft-com:mac:vml" xmlns:o="urn:schemas-microsoft-com:office:office" xmlns:v="urn:schemas-microsoft-com:vml" xmlns:w10="urn:schemas-microsoft-com:office:word" xmlns:w="http://schemas.openxmlformats.org/wordprocessingml/2006/main" xmlns:a14="http://schemas.microsoft.com/office/drawing/2010/main">
                                   <a:effectLst>
                                     <a:outerShdw blurRad="63500" dist="26940" dir="5400000" algn="ctr" rotWithShape="0">
                                       <a:srgbClr val="000000">
@@ -1027,7 +1027,7 @@
               </mc:Choice>
               <mc:Fallback>
                 <w:pict>
-                  <v:rect w14:anchorId="52463D21" id="Rectangle 4" o:spid="_x0000_s1026" style="position:absolute;margin-left:21.6pt;margin-top:36pt;width:568.8pt;height:17.6pt;z-index:251662336;visibility:visible;mso-wrap-style:square;mso-width-percent:0;mso-height-percent:0;mso-wrap-distance-left:9pt;mso-wrap-distance-top:0;mso-wrap-distance-right:9pt;mso-wrap-distance-bottom:0;mso-position-horizontal:absolute;mso-position-horizontal-relative:page;mso-position-vertical:absolute;mso-position-vertical-relative:page;mso-width-percent:0;mso-height-percent:0;mso-width-relative:page;mso-height-relative:page;v-text-anchor:top" o:gfxdata="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" fillcolor="#acb9ca [1311]" stroked="f">
+                  <v:rect w14:anchorId="63D12FF5" id="Rectangle 4" o:spid="_x0000_s1026" style="position:absolute;margin-left:21.6pt;margin-top:36pt;width:568.8pt;height:17.6pt;z-index:251662336;visibility:visible;mso-wrap-style:square;mso-width-percent:0;mso-height-percent:0;mso-wrap-distance-left:9pt;mso-wrap-distance-top:0;mso-wrap-distance-right:9pt;mso-wrap-distance-bottom:0;mso-position-horizontal:absolute;mso-position-horizontal-relative:page;mso-position-vertical:absolute;mso-position-vertical-relative:page;mso-width-percent:0;mso-height-percent:0;mso-width-relative:page;mso-height-relative:page;v-text-anchor:top" o:gfxdata="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" fillcolor="#acb9ca [1311]" stroked="f">
                     <v:textbox inset=",7.2pt,,7.2pt"/>
                     <w10:wrap anchorx="page" anchory="page"/>
                   </v:rect>
@@ -1096,7 +1096,7 @@
                               </a:ln>
                               <a:extLst>
                                 <a:ext uri="{909E8E84-426E-40dd-AFC4-6F175D3DCCD1}">
-                                  <a14:hiddenFill xmlns:a14="http://schemas.microsoft.com/office/drawing/2010/main" xmlns:w="http://schemas.openxmlformats.org/wordprocessingml/2006/main" xmlns:w10="urn:schemas-microsoft-com:office:word" xmlns:v="urn:schemas-microsoft-com:vml" xmlns:o="urn:schemas-microsoft-com:office:office" xmlns:mv="urn:schemas-microsoft-com:mac:vml" xmlns:mo="http://schemas.microsoft.com/office/mac/office/2008/main" xmlns="">
+                                  <a14:hiddenFill xmlns="" xmlns:mo="http://schemas.microsoft.com/office/mac/office/2008/main" xmlns:mv="urn:schemas-microsoft-com:mac:vml" xmlns:o="urn:schemas-microsoft-com:office:office" xmlns:v="urn:schemas-microsoft-com:vml" xmlns:w10="urn:schemas-microsoft-com:office:word" xmlns:w="http://schemas.openxmlformats.org/wordprocessingml/2006/main" xmlns:a14="http://schemas.microsoft.com/office/drawing/2010/main">
                                     <a:noFill/>
                                   </a14:hiddenFill>
                                 </a:ext>
@@ -1128,7 +1128,7 @@
                               </a:ln>
                               <a:extLst>
                                 <a:ext uri="{909E8E84-426E-40dd-AFC4-6F175D3DCCD1}">
-                                  <a14:hiddenFill xmlns:a14="http://schemas.microsoft.com/office/drawing/2010/main" xmlns:w="http://schemas.openxmlformats.org/wordprocessingml/2006/main" xmlns:w10="urn:schemas-microsoft-com:office:word" xmlns:v="urn:schemas-microsoft-com:vml" xmlns:o="urn:schemas-microsoft-com:office:office" xmlns:mv="urn:schemas-microsoft-com:mac:vml" xmlns:mo="http://schemas.microsoft.com/office/mac/office/2008/main" xmlns="">
+                                  <a14:hiddenFill xmlns="" xmlns:mo="http://schemas.microsoft.com/office/mac/office/2008/main" xmlns:mv="urn:schemas-microsoft-com:mac:vml" xmlns:o="urn:schemas-microsoft-com:office:office" xmlns:v="urn:schemas-microsoft-com:vml" xmlns:w10="urn:schemas-microsoft-com:office:word" xmlns:w="http://schemas.openxmlformats.org/wordprocessingml/2006/main" xmlns:a14="http://schemas.microsoft.com/office/drawing/2010/main">
                                     <a:noFill/>
                                   </a14:hiddenFill>
                                 </a:ext>
@@ -1150,7 +1150,7 @@
               </mc:Choice>
               <mc:Fallback>
                 <w:pict>
-                  <v:group w14:anchorId="62516FDA" id="Group 9" o:spid="_x0000_s1026" style="position:absolute;margin-left:21.6pt;margin-top:702pt;width:568.8pt;height:54.05pt;z-index:-251657216;mso-position-horizontal-relative:page;mso-position-vertical-relative:page" coordorigin="432,13608" coordsize="11376,1081" o:gfxdata="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">
+                  <v:group w14:anchorId="2897A4A1" id="Group 9" o:spid="_x0000_s1026" style="position:absolute;margin-left:21.6pt;margin-top:702pt;width:568.8pt;height:54.05pt;z-index:-251657216;mso-position-horizontal-relative:page;mso-position-vertical-relative:page" coordorigin="432,13608" coordsize="11376,1081" o:gfxdata="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">
                     <v:shape id="AutoShape 10" o:spid="_x0000_s1027" type="#_x0000_t32" style="position:absolute;left:432;top:13608;width:11376;height:0;visibility:visible;mso-wrap-style:square" o:connectortype="straight" o:gfxdata="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" strokecolor="gray"/>
                     <v:shape id="AutoShape 11" o:spid="_x0000_s1028" type="#_x0000_t32" style="position:absolute;left:432;top:14689;width:11376;height:0;visibility:visible;mso-wrap-style:square" o:connectortype="straight" o:gfxdata="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" strokecolor="gray"/>
                     <w10:wrap anchorx="page" anchory="page"/>
@@ -1215,14 +1215,14 @@
                               </a:ln>
                               <a:extLst>
                                 <a:ext uri="{909E8E84-426E-40dd-AFC4-6F175D3DCCD1}">
-                                  <a14:hiddenFill xmlns:a14="http://schemas.microsoft.com/office/drawing/2010/main" xmlns:w="http://schemas.openxmlformats.org/wordprocessingml/2006/main" xmlns:w10="urn:schemas-microsoft-com:office:word" xmlns:v="urn:schemas-microsoft-com:vml" xmlns:o="urn:schemas-microsoft-com:office:office" xmlns:mv="urn:schemas-microsoft-com:mac:vml" xmlns:mo="http://schemas.microsoft.com/office/mac/office/2008/main" xmlns="">
+                                  <a14:hiddenFill xmlns="" xmlns:mo="http://schemas.microsoft.com/office/mac/office/2008/main" xmlns:mv="urn:schemas-microsoft-com:mac:vml" xmlns:o="urn:schemas-microsoft-com:office:office" xmlns:v="urn:schemas-microsoft-com:vml" xmlns:w10="urn:schemas-microsoft-com:office:word" xmlns:w="http://schemas.openxmlformats.org/wordprocessingml/2006/main" xmlns:a14="http://schemas.microsoft.com/office/drawing/2010/main">
                                     <a:solidFill>
                                       <a:srgbClr val="FFFFFF"/>
                                     </a:solidFill>
                                   </a14:hiddenFill>
                                 </a:ext>
                                 <a:ext uri="{91240B29-F687-4f45-9708-019B960494DF}">
-                                  <a14:hiddenLine xmlns:a14="http://schemas.microsoft.com/office/drawing/2010/main" xmlns:w="http://schemas.openxmlformats.org/wordprocessingml/2006/main" xmlns:w10="urn:schemas-microsoft-com:office:word" xmlns:v="urn:schemas-microsoft-com:vml" xmlns:o="urn:schemas-microsoft-com:office:office" xmlns:mv="urn:schemas-microsoft-com:mac:vml" xmlns:mo="http://schemas.microsoft.com/office/mac/office/2008/main" xmlns="" w="9525">
+                                  <a14:hiddenLine xmlns="" xmlns:mo="http://schemas.microsoft.com/office/mac/office/2008/main" xmlns:mv="urn:schemas-microsoft-com:mac:vml" xmlns:o="urn:schemas-microsoft-com:office:office" xmlns:v="urn:schemas-microsoft-com:vml" xmlns:w10="urn:schemas-microsoft-com:office:word" xmlns:w="http://schemas.openxmlformats.org/wordprocessingml/2006/main" xmlns:a14="http://schemas.microsoft.com/office/drawing/2010/main" w="9525">
                                     <a:solidFill>
                                       <a:srgbClr val="000000"/>
                                     </a:solidFill>
@@ -1282,7 +1282,7 @@
                               </a:ln>
                               <a:extLst>
                                 <a:ext uri="{909E8E84-426E-40dd-AFC4-6F175D3DCCD1}">
-                                  <a14:hiddenFill xmlns:a14="http://schemas.microsoft.com/office/drawing/2010/main" xmlns:w="http://schemas.openxmlformats.org/wordprocessingml/2006/main" xmlns:w10="urn:schemas-microsoft-com:office:word" xmlns:v="urn:schemas-microsoft-com:vml" xmlns:o="urn:schemas-microsoft-com:office:office" xmlns:mv="urn:schemas-microsoft-com:mac:vml" xmlns:mo="http://schemas.microsoft.com/office/mac/office/2008/main" xmlns="">
+                                  <a14:hiddenFill xmlns="" xmlns:mo="http://schemas.microsoft.com/office/mac/office/2008/main" xmlns:mv="urn:schemas-microsoft-com:mac:vml" xmlns:o="urn:schemas-microsoft-com:office:office" xmlns:v="urn:schemas-microsoft-com:vml" xmlns:w10="urn:schemas-microsoft-com:office:word" xmlns:w="http://schemas.openxmlformats.org/wordprocessingml/2006/main" xmlns:a14="http://schemas.microsoft.com/office/drawing/2010/main">
                                     <a:noFill/>
                                   </a14:hiddenFill>
                                 </a:ext>
@@ -1309,14 +1309,14 @@
                               </a:ln>
                               <a:extLst>
                                 <a:ext uri="{909E8E84-426E-40dd-AFC4-6F175D3DCCD1}">
-                                  <a14:hiddenFill xmlns:a14="http://schemas.microsoft.com/office/drawing/2010/main" xmlns:w="http://schemas.openxmlformats.org/wordprocessingml/2006/main" xmlns:w10="urn:schemas-microsoft-com:office:word" xmlns:v="urn:schemas-microsoft-com:vml" xmlns:o="urn:schemas-microsoft-com:office:office" xmlns:mv="urn:schemas-microsoft-com:mac:vml" xmlns:mo="http://schemas.microsoft.com/office/mac/office/2008/main" xmlns="">
+                                  <a14:hiddenFill xmlns="" xmlns:mo="http://schemas.microsoft.com/office/mac/office/2008/main" xmlns:mv="urn:schemas-microsoft-com:mac:vml" xmlns:o="urn:schemas-microsoft-com:office:office" xmlns:v="urn:schemas-microsoft-com:vml" xmlns:w10="urn:schemas-microsoft-com:office:word" xmlns:w="http://schemas.openxmlformats.org/wordprocessingml/2006/main" xmlns:a14="http://schemas.microsoft.com/office/drawing/2010/main">
                                     <a:solidFill>
                                       <a:srgbClr val="FFFFFF"/>
                                     </a:solidFill>
                                   </a14:hiddenFill>
                                 </a:ext>
                                 <a:ext uri="{91240B29-F687-4f45-9708-019B960494DF}">
-                                  <a14:hiddenLine xmlns:a14="http://schemas.microsoft.com/office/drawing/2010/main" xmlns:w="http://schemas.openxmlformats.org/wordprocessingml/2006/main" xmlns:w10="urn:schemas-microsoft-com:office:word" xmlns:v="urn:schemas-microsoft-com:vml" xmlns:o="urn:schemas-microsoft-com:office:office" xmlns:mv="urn:schemas-microsoft-com:mac:vml" xmlns:mo="http://schemas.microsoft.com/office/mac/office/2008/main" xmlns="" w="9525">
+                                  <a14:hiddenLine xmlns="" xmlns:mo="http://schemas.microsoft.com/office/mac/office/2008/main" xmlns:mv="urn:schemas-microsoft-com:mac:vml" xmlns:o="urn:schemas-microsoft-com:office:office" xmlns:v="urn:schemas-microsoft-com:vml" xmlns:w10="urn:schemas-microsoft-com:office:word" xmlns:w="http://schemas.openxmlformats.org/wordprocessingml/2006/main" xmlns:a14="http://schemas.microsoft.com/office/drawing/2010/main" w="9525">
                                     <a:solidFill>
                                       <a:srgbClr val="000000"/>
                                     </a:solidFill>
@@ -1451,8 +1451,6 @@
             <w:br w:type="page"/>
           </w:r>
         </w:p>
-        <w:bookmarkStart w:id="0" w:name="_GoBack" w:displacedByCustomXml="next"/>
-        <w:bookmarkEnd w:id="0" w:displacedByCustomXml="next"/>
       </w:sdtContent>
     </w:sdt>
     <w:p>
@@ -1656,7 +1654,21 @@
           <w:rFonts w:eastAsia="Times New Roman" w:cs="Times New Roman"/>
           <w:lang w:eastAsia="en-GB"/>
         </w:rPr>
-        <w:t>whilst taking into account time, fuel and the fact that there may be more then one possible vehicle transporting the pizza, and therefore our plan allows us to make efficient use of this fact.</w:t>
+        <w:t>whilst taking into account time, fuel and the</w:t>
+      </w:r>
+      <w:r>
+        <w:rPr>
+          <w:rFonts w:eastAsia="Times New Roman" w:cs="Times New Roman"/>
+          <w:lang w:eastAsia="en-GB"/>
+        </w:rPr>
+        <w:t xml:space="preserve"> fact that there may be more tha</w:t>
+      </w:r>
+      <w:r>
+        <w:rPr>
+          <w:rFonts w:eastAsia="Times New Roman" w:cs="Times New Roman"/>
+          <w:lang w:eastAsia="en-GB"/>
+        </w:rPr>
+        <w:t>n one possible vehicle transporting the pizza, and therefore our plan allows us to make efficient use of this fact.</w:t>
       </w:r>
     </w:p>
     <w:p>
@@ -2110,7 +2122,7 @@
           </mc:Choice>
           <mc:Fallback>
             <w:pict>
-              <v:shapetype w14:anchorId="56999748" id="_x0000_t13" coordsize="21600,21600" o:spt="13" adj="16200,5400" path="m@0,l@0@1,0@1,0@2@0@2@0,21600,21600,10800xe">
+              <v:shapetype w14:anchorId="7B79BA1D" id="_x0000_t13" coordsize="21600,21600" o:spt="13" adj="16200,5400" path="m@0,l@0@1,0@1,0@2@0@2@0,21600,21600,10800xe">
                 <v:stroke joinstyle="miter"/>
                 <v:formulas>
                   <v:f eqn="val #0"/>
@@ -2216,7 +2228,7 @@
                         <a:effectLst/>
                         <a:extLst>
                           <a:ext uri="{C572A759-6A51-4108-AA02-DFA0A04FC94B}">
-                            <ma14:wrappingTextBoxFlag xmlns:ma14="http://schemas.microsoft.com/office/mac/drawingml/2011/main" xmlns:w="http://schemas.openxmlformats.org/wordprocessingml/2006/main" xmlns:w10="urn:schemas-microsoft-com:office:word" xmlns:v="urn:schemas-microsoft-com:vml" xmlns:o="urn:schemas-microsoft-com:office:office" xmlns:mv="urn:schemas-microsoft-com:mac:vml" xmlns:mo="http://schemas.microsoft.com/office/mac/office/2008/main" xmlns=""/>
+                            <ma14:wrappingTextBoxFlag xmlns="" xmlns:mo="http://schemas.microsoft.com/office/mac/office/2008/main" xmlns:mv="urn:schemas-microsoft-com:mac:vml" xmlns:o="urn:schemas-microsoft-com:office:office" xmlns:v="urn:schemas-microsoft-com:vml" xmlns:w10="urn:schemas-microsoft-com:office:word" xmlns:w="http://schemas.openxmlformats.org/wordprocessingml/2006/main" xmlns:ma14="http://schemas.microsoft.com/office/mac/drawingml/2011/main"/>
                           </a:ext>
                         </a:extLst>
                       </wps:spPr>
@@ -2241,7 +2253,16 @@
                               <w:spacing w:after="0"/>
                             </w:pPr>
                             <w:r>
-                              <w:t>In this part of the domain file, we defined what predicates we would need, as well as the type of objects we would need (Details of objects will be detailed in appendix)</w:t>
+                              <w:t xml:space="preserve">In this part of the domain file, we defined what predicates we would need, as well as the </w:t>
+                            </w:r>
+                            <w:r>
+                              <w:t>type of objects we would need (details of objects are displayed</w:t>
+                            </w:r>
+                            <w:r>
+                              <w:t xml:space="preserve"> in appendix)</w:t>
+                            </w:r>
+                            <w:r>
+                              <w:t>.</w:t>
                             </w:r>
                           </w:p>
                           <w:p>
@@ -2249,7 +2270,19 @@
                               <w:spacing w:after="0"/>
                             </w:pPr>
                             <w:r>
-                              <w:t>The functions fuel_level is used to keep track of a vehicles current fuel level and fuel_requried is used to specify how much fuel is required to drive from one street to another.</w:t>
+                              <w:t>The functions fuel_level is used to keep track of a vehicles c</w:t>
+                            </w:r>
+                            <w:r>
+                              <w:t>urrent fuel level and fuel_requ</w:t>
+                            </w:r>
+                            <w:r>
+                              <w:t>i</w:t>
+                            </w:r>
+                            <w:r>
+                              <w:t>r</w:t>
+                            </w:r>
+                            <w:r>
+                              <w:t>ed is used to specify how much fuel is required to drive from one street to another.</w:t>
                             </w:r>
                           </w:p>
                           <w:p>
@@ -2471,7 +2504,16 @@
                         <w:spacing w:after="0"/>
                       </w:pPr>
                       <w:r>
-                        <w:t>In this part of the domain file, we defined what predicates we would need, as well as the type of objects we would need (Details of objects will be detailed in appendix)</w:t>
+                        <w:t xml:space="preserve">In this part of the domain file, we defined what predicates we would need, as well as the </w:t>
+                      </w:r>
+                      <w:r>
+                        <w:t>type of objects we would need (details of objects are displayed</w:t>
+                      </w:r>
+                      <w:r>
+                        <w:t xml:space="preserve"> in appendix)</w:t>
+                      </w:r>
+                      <w:r>
+                        <w:t>.</w:t>
                       </w:r>
                     </w:p>
                     <w:p>
@@ -2479,7 +2521,19 @@
                         <w:spacing w:after="0"/>
                       </w:pPr>
                       <w:r>
-                        <w:t>The functions fuel_level is used to keep track of a vehicles current fuel level and fuel_requried is used to specify how much fuel is required to drive from one street to another.</w:t>
+                        <w:t>The functions fuel_level is used to keep track of a vehicles c</w:t>
+                      </w:r>
+                      <w:r>
+                        <w:t>urrent fuel level and fuel_requ</w:t>
+                      </w:r>
+                      <w:r>
+                        <w:t>i</w:t>
+                      </w:r>
+                      <w:r>
+                        <w:t>r</w:t>
+                      </w:r>
+                      <w:r>
+                        <w:t>ed is used to specify how much fuel is required to drive from one street to another.</w:t>
                       </w:r>
                     </w:p>
                     <w:p>
@@ -2742,7 +2796,7 @@
                     </a:ln>
                     <a:extLst>
                       <a:ext uri="{53640926-AAD7-44d8-BBD7-CCE9431645EC}">
-                        <a14:shadowObscured xmlns:a14="http://schemas.microsoft.com/office/drawing/2010/main" xmlns:w="http://schemas.openxmlformats.org/wordprocessingml/2006/main" xmlns:w10="urn:schemas-microsoft-com:office:word" xmlns:v="urn:schemas-microsoft-com:vml" xmlns:o="urn:schemas-microsoft-com:office:office" xmlns:mv="urn:schemas-microsoft-com:mac:vml" xmlns:mo="http://schemas.microsoft.com/office/mac/office/2008/main" xmlns=""/>
+                        <a14:shadowObscured xmlns="" xmlns:mo="http://schemas.microsoft.com/office/mac/office/2008/main" xmlns:mv="urn:schemas-microsoft-com:mac:vml" xmlns:o="urn:schemas-microsoft-com:office:office" xmlns:v="urn:schemas-microsoft-com:vml" xmlns:w10="urn:schemas-microsoft-com:office:word" xmlns:w="http://schemas.openxmlformats.org/wordprocessingml/2006/main" xmlns:a14="http://schemas.microsoft.com/office/drawing/2010/main"/>
                       </a:ext>
                     </a:extLst>
                   </pic:spPr>
@@ -2839,7 +2893,7 @@
           </mc:Choice>
           <mc:Fallback>
             <w:pict>
-              <v:shape w14:anchorId="032C4B9B" id="Straight Arrow Connector 35" o:spid="_x0000_s1026" type="#_x0000_t32" style="position:absolute;margin-left:222.15pt;margin-top:6.75pt;width:27.95pt;height:36.55pt;flip:x;z-index:251737088;visibility:visible;mso-wrap-style:square;mso-wrap-distance-left:9pt;mso-wrap-distance-top:0;mso-wrap-distance-right:9pt;mso-wrap-distance-bottom:0;mso-position-horizontal:absolute;mso-position-horizontal-relative:text;mso-position-vertical:absolute;mso-position-vertical-relative:text" o:gfxdata="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" strokecolor="#5b9bd5 [3204]" strokeweight=".5pt">
+              <v:shape w14:anchorId="648B820C" id="Straight Arrow Connector 35" o:spid="_x0000_s1026" type="#_x0000_t32" style="position:absolute;margin-left:222.15pt;margin-top:6.75pt;width:27.95pt;height:36.55pt;flip:x;z-index:251737088;visibility:visible;mso-wrap-style:square;mso-wrap-distance-left:9pt;mso-wrap-distance-top:0;mso-wrap-distance-right:9pt;mso-wrap-distance-bottom:0;mso-position-horizontal:absolute;mso-position-horizontal-relative:text;mso-position-vertical:absolute;mso-position-vertical-relative:text" o:gfxdata="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" strokecolor="#5b9bd5 [3204]" strokeweight=".5pt">
                 <v:stroke endarrow="block" joinstyle="miter"/>
               </v:shape>
             </w:pict>
@@ -2991,7 +3045,7 @@
           </mc:Choice>
           <mc:Fallback>
             <w:pict>
-              <v:shape w14:anchorId="4061C214" id="Straight Arrow Connector 36" o:spid="_x0000_s1026" type="#_x0000_t32" style="position:absolute;margin-left:223.8pt;margin-top:.8pt;width:26.3pt;height:37.55pt;flip:x;z-index:251746304;visibility:visible;mso-wrap-style:square;mso-width-percent:0;mso-height-percent:0;mso-wrap-distance-left:9pt;mso-wrap-distance-top:0;mso-wrap-distance-right:9pt;mso-wrap-distance-bottom:0;mso-position-horizontal:absolute;mso-position-horizontal-relative:text;mso-position-vertical:absolute;mso-position-vertical-relative:text;mso-width-percent:0;mso-height-percent:0;mso-width-relative:margin;mso-height-relative:margin" o:gfxdata="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" strokecolor="#5b9bd5 [3204]" strokeweight=".5pt">
+              <v:shape w14:anchorId="60FDA505" id="Straight Arrow Connector 36" o:spid="_x0000_s1026" type="#_x0000_t32" style="position:absolute;margin-left:223.8pt;margin-top:.8pt;width:26.3pt;height:37.55pt;flip:x;z-index:251746304;visibility:visible;mso-wrap-style:square;mso-width-percent:0;mso-height-percent:0;mso-wrap-distance-left:9pt;mso-wrap-distance-top:0;mso-wrap-distance-right:9pt;mso-wrap-distance-bottom:0;mso-position-horizontal:absolute;mso-position-horizontal-relative:text;mso-position-vertical:absolute;mso-position-vertical-relative:text;mso-width-percent:0;mso-height-percent:0;mso-width-relative:margin;mso-height-relative:margin" o:gfxdata="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" strokecolor="#5b9bd5 [3204]" strokeweight=".5pt">
                 <v:stroke endarrow="block" joinstyle="miter"/>
               </v:shape>
             </w:pict>
@@ -3061,7 +3115,7 @@
                     </a:ln>
                     <a:extLst>
                       <a:ext uri="{53640926-AAD7-44d8-BBD7-CCE9431645EC}">
-                        <a14:shadowObscured xmlns:a14="http://schemas.microsoft.com/office/drawing/2010/main" xmlns:w="http://schemas.openxmlformats.org/wordprocessingml/2006/main" xmlns:w10="urn:schemas-microsoft-com:office:word" xmlns:v="urn:schemas-microsoft-com:vml" xmlns:o="urn:schemas-microsoft-com:office:office" xmlns:mv="urn:schemas-microsoft-com:mac:vml" xmlns:mo="http://schemas.microsoft.com/office/mac/office/2008/main" xmlns=""/>
+                        <a14:shadowObscured xmlns="" xmlns:mo="http://schemas.microsoft.com/office/mac/office/2008/main" xmlns:mv="urn:schemas-microsoft-com:mac:vml" xmlns:o="urn:schemas-microsoft-com:office:office" xmlns:v="urn:schemas-microsoft-com:vml" xmlns:w10="urn:schemas-microsoft-com:office:word" xmlns:w="http://schemas.openxmlformats.org/wordprocessingml/2006/main" xmlns:a14="http://schemas.microsoft.com/office/drawing/2010/main"/>
                       </a:ext>
                     </a:extLst>
                   </pic:spPr>
@@ -3217,7 +3271,7 @@
                     </a:ln>
                     <a:extLst>
                       <a:ext uri="{53640926-AAD7-44d8-BBD7-CCE9431645EC}">
-                        <a14:shadowObscured xmlns:a14="http://schemas.microsoft.com/office/drawing/2010/main" xmlns:w="http://schemas.openxmlformats.org/wordprocessingml/2006/main" xmlns:w10="urn:schemas-microsoft-com:office:word" xmlns:v="urn:schemas-microsoft-com:vml" xmlns:o="urn:schemas-microsoft-com:office:office" xmlns:mv="urn:schemas-microsoft-com:mac:vml" xmlns:mo="http://schemas.microsoft.com/office/mac/office/2008/main" xmlns=""/>
+                        <a14:shadowObscured xmlns="" xmlns:mo="http://schemas.microsoft.com/office/mac/office/2008/main" xmlns:mv="urn:schemas-microsoft-com:mac:vml" xmlns:o="urn:schemas-microsoft-com:office:office" xmlns:v="urn:schemas-microsoft-com:vml" xmlns:w10="urn:schemas-microsoft-com:office:word" xmlns:w="http://schemas.openxmlformats.org/wordprocessingml/2006/main" xmlns:a14="http://schemas.microsoft.com/office/drawing/2010/main"/>
                       </a:ext>
                     </a:extLst>
                   </pic:spPr>
@@ -3306,7 +3360,7 @@
           </mc:Choice>
           <mc:Fallback>
             <w:pict>
-              <v:shape w14:anchorId="12893BD5" id="Straight Arrow Connector 37" o:spid="_x0000_s1026" type="#_x0000_t32" style="position:absolute;margin-left:220.8pt;margin-top:5.7pt;width:27.95pt;height:36.55pt;flip:x;z-index:251753472;visibility:visible;mso-wrap-style:square;mso-wrap-distance-left:9pt;mso-wrap-distance-top:0;mso-wrap-distance-right:9pt;mso-wrap-distance-bottom:0;mso-position-horizontal:absolute;mso-position-horizontal-relative:text;mso-position-vertical:absolute;mso-position-vertical-relative:text" o:gfxdata="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" strokecolor="#5b9bd5 [3204]" strokeweight=".5pt">
+              <v:shape w14:anchorId="6A3BE57E" id="Straight Arrow Connector 37" o:spid="_x0000_s1026" type="#_x0000_t32" style="position:absolute;margin-left:220.8pt;margin-top:5.7pt;width:27.95pt;height:36.55pt;flip:x;z-index:251753472;visibility:visible;mso-wrap-style:square;mso-wrap-distance-left:9pt;mso-wrap-distance-top:0;mso-wrap-distance-right:9pt;mso-wrap-distance-bottom:0;mso-position-horizontal:absolute;mso-position-horizontal-relative:text;mso-position-vertical:absolute;mso-position-vertical-relative:text" o:gfxdata="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" strokecolor="#5b9bd5 [3204]" strokeweight=".5pt">
                 <v:stroke endarrow="block" joinstyle="miter"/>
               </v:shape>
             </w:pict>
@@ -3408,7 +3462,7 @@
           </mc:Choice>
           <mc:Fallback>
             <w:pict>
-              <v:shape w14:anchorId="76144AAE" id="Straight Arrow Connector 38" o:spid="_x0000_s1026" type="#_x0000_t32" style="position:absolute;margin-left:221.9pt;margin-top:6.45pt;width:27.95pt;height:36.55pt;flip:x;z-index:251756544;visibility:visible;mso-wrap-style:square;mso-wrap-distance-left:9pt;mso-wrap-distance-top:0;mso-wrap-distance-right:9pt;mso-wrap-distance-bottom:0;mso-position-horizontal:absolute;mso-position-horizontal-relative:text;mso-position-vertical:absolute;mso-position-vertical-relative:text" o:gfxdata="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" strokecolor="#5b9bd5 [3204]" strokeweight=".5pt">
+              <v:shape w14:anchorId="503D8258" id="Straight Arrow Connector 38" o:spid="_x0000_s1026" type="#_x0000_t32" style="position:absolute;margin-left:221.9pt;margin-top:6.45pt;width:27.95pt;height:36.55pt;flip:x;z-index:251756544;visibility:visible;mso-wrap-style:square;mso-wrap-distance-left:9pt;mso-wrap-distance-top:0;mso-wrap-distance-right:9pt;mso-wrap-distance-bottom:0;mso-position-horizontal:absolute;mso-position-horizontal-relative:text;mso-position-vertical:absolute;mso-position-vertical-relative:text" o:gfxdata="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" strokecolor="#5b9bd5 [3204]" strokeweight=".5pt">
                 <v:stroke endarrow="block" joinstyle="miter"/>
               </v:shape>
             </w:pict>
@@ -3478,7 +3532,7 @@
                     </a:ln>
                     <a:extLst>
                       <a:ext uri="{53640926-AAD7-44d8-BBD7-CCE9431645EC}">
-                        <a14:shadowObscured xmlns:a14="http://schemas.microsoft.com/office/drawing/2010/main" xmlns:w="http://schemas.openxmlformats.org/wordprocessingml/2006/main" xmlns:w10="urn:schemas-microsoft-com:office:word" xmlns:v="urn:schemas-microsoft-com:vml" xmlns:o="urn:schemas-microsoft-com:office:office" xmlns:mv="urn:schemas-microsoft-com:mac:vml" xmlns:mo="http://schemas.microsoft.com/office/mac/office/2008/main" xmlns=""/>
+                        <a14:shadowObscured xmlns="" xmlns:mo="http://schemas.microsoft.com/office/mac/office/2008/main" xmlns:mv="urn:schemas-microsoft-com:mac:vml" xmlns:o="urn:schemas-microsoft-com:office:office" xmlns:v="urn:schemas-microsoft-com:vml" xmlns:w10="urn:schemas-microsoft-com:office:word" xmlns:w="http://schemas.openxmlformats.org/wordprocessingml/2006/main" xmlns:a14="http://schemas.microsoft.com/office/drawing/2010/main"/>
                       </a:ext>
                     </a:extLst>
                   </pic:spPr>
@@ -3595,7 +3649,7 @@
           </mc:Choice>
           <mc:Fallback>
             <w:pict>
-              <v:shape w14:anchorId="1C280871" id="Straight Arrow Connector 39" o:spid="_x0000_s1026" type="#_x0000_t32" style="position:absolute;margin-left:222.15pt;margin-top:.6pt;width:27.95pt;height:60.15pt;flip:x;z-index:251763712;visibility:visible;mso-wrap-style:square;mso-width-percent:0;mso-height-percent:0;mso-wrap-distance-left:9pt;mso-wrap-distance-top:0;mso-wrap-distance-right:9pt;mso-wrap-distance-bottom:0;mso-position-horizontal:absolute;mso-position-horizontal-relative:text;mso-position-vertical:absolute;mso-position-vertical-relative:text;mso-width-percent:0;mso-height-percent:0;mso-width-relative:margin;mso-height-relative:margin" o:gfxdata="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" strokecolor="#5b9bd5 [3204]" strokeweight=".5pt">
+              <v:shape w14:anchorId="493DE781" id="Straight Arrow Connector 39" o:spid="_x0000_s1026" type="#_x0000_t32" style="position:absolute;margin-left:222.15pt;margin-top:.6pt;width:27.95pt;height:60.15pt;flip:x;z-index:251763712;visibility:visible;mso-wrap-style:square;mso-width-percent:0;mso-height-percent:0;mso-wrap-distance-left:9pt;mso-wrap-distance-top:0;mso-wrap-distance-right:9pt;mso-wrap-distance-bottom:0;mso-position-horizontal:absolute;mso-position-horizontal-relative:text;mso-position-vertical:absolute;mso-position-vertical-relative:text;mso-width-percent:0;mso-height-percent:0;mso-width-relative:margin;mso-height-relative:margin" o:gfxdata="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" strokecolor="#5b9bd5 [3204]" strokeweight=".5pt">
                 <v:stroke endarrow="block" joinstyle="miter"/>
               </v:shape>
             </w:pict>
@@ -3676,7 +3730,7 @@
                     </a:ln>
                     <a:extLst>
                       <a:ext uri="{53640926-AAD7-44d8-BBD7-CCE9431645EC}">
-                        <a14:shadowObscured xmlns:a14="http://schemas.microsoft.com/office/drawing/2010/main" xmlns:w="http://schemas.openxmlformats.org/wordprocessingml/2006/main" xmlns:w10="urn:schemas-microsoft-com:office:word" xmlns:v="urn:schemas-microsoft-com:vml" xmlns:o="urn:schemas-microsoft-com:office:office" xmlns:mv="urn:schemas-microsoft-com:mac:vml" xmlns:mo="http://schemas.microsoft.com/office/mac/office/2008/main" xmlns=""/>
+                        <a14:shadowObscured xmlns="" xmlns:mo="http://schemas.microsoft.com/office/mac/office/2008/main" xmlns:mv="urn:schemas-microsoft-com:mac:vml" xmlns:o="urn:schemas-microsoft-com:office:office" xmlns:v="urn:schemas-microsoft-com:vml" xmlns:w10="urn:schemas-microsoft-com:office:word" xmlns:w="http://schemas.openxmlformats.org/wordprocessingml/2006/main" xmlns:a14="http://schemas.microsoft.com/office/drawing/2010/main"/>
                       </a:ext>
                     </a:extLst>
                   </pic:spPr>
@@ -3798,7 +3852,7 @@
           </mc:Choice>
           <mc:Fallback>
             <w:pict>
-              <v:shape w14:anchorId="4206907E" id="Straight Arrow Connector 40" o:spid="_x0000_s1026" type="#_x0000_t32" style="position:absolute;margin-left:221.9pt;margin-top:3.8pt;width:27.95pt;height:36.55pt;flip:x;z-index:251768832;visibility:visible;mso-wrap-style:square;mso-wrap-distance-left:9pt;mso-wrap-distance-top:0;mso-wrap-distance-right:9pt;mso-wrap-distance-bottom:0;mso-position-horizontal:absolute;mso-position-horizontal-relative:text;mso-position-vertical:absolute;mso-position-vertical-relative:text" o:gfxdata="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" strokecolor="#5b9bd5 [3204]" strokeweight=".5pt">
+              <v:shape w14:anchorId="047893DB" id="Straight Arrow Connector 40" o:spid="_x0000_s1026" type="#_x0000_t32" style="position:absolute;margin-left:221.9pt;margin-top:3.8pt;width:27.95pt;height:36.55pt;flip:x;z-index:251768832;visibility:visible;mso-wrap-style:square;mso-wrap-distance-left:9pt;mso-wrap-distance-top:0;mso-wrap-distance-right:9pt;mso-wrap-distance-bottom:0;mso-position-horizontal:absolute;mso-position-horizontal-relative:text;mso-position-vertical:absolute;mso-position-vertical-relative:text" o:gfxdata="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" strokecolor="#5b9bd5 [3204]" strokeweight=".5pt">
                 <v:stroke endarrow="block" joinstyle="miter"/>
               </v:shape>
             </w:pict>
@@ -3868,7 +3922,7 @@
                     </a:ln>
                     <a:extLst>
                       <a:ext uri="{53640926-AAD7-44d8-BBD7-CCE9431645EC}">
-                        <a14:shadowObscured xmlns:a14="http://schemas.microsoft.com/office/drawing/2010/main" xmlns:w="http://schemas.openxmlformats.org/wordprocessingml/2006/main" xmlns:w10="urn:schemas-microsoft-com:office:word" xmlns:v="urn:schemas-microsoft-com:vml" xmlns:o="urn:schemas-microsoft-com:office:office" xmlns:mv="urn:schemas-microsoft-com:mac:vml" xmlns:mo="http://schemas.microsoft.com/office/mac/office/2008/main" xmlns=""/>
+                        <a14:shadowObscured xmlns="" xmlns:mo="http://schemas.microsoft.com/office/mac/office/2008/main" xmlns:mv="urn:schemas-microsoft-com:mac:vml" xmlns:o="urn:schemas-microsoft-com:office:office" xmlns:v="urn:schemas-microsoft-com:vml" xmlns:w10="urn:schemas-microsoft-com:office:word" xmlns:w="http://schemas.openxmlformats.org/wordprocessingml/2006/main" xmlns:a14="http://schemas.microsoft.com/office/drawing/2010/main"/>
                       </a:ext>
                     </a:extLst>
                   </pic:spPr>
@@ -3990,7 +4044,7 @@
           </mc:Choice>
           <mc:Fallback>
             <w:pict>
-              <v:shape w14:anchorId="6D8F86D2" id="Straight Arrow Connector 41" o:spid="_x0000_s1026" type="#_x0000_t32" style="position:absolute;margin-left:221.35pt;margin-top:.6pt;width:27.95pt;height:36.55pt;flip:x;z-index:251771904;visibility:visible;mso-wrap-style:square;mso-wrap-distance-left:9pt;mso-wrap-distance-top:0;mso-wrap-distance-right:9pt;mso-wrap-distance-bottom:0;mso-position-horizontal:absolute;mso-position-horizontal-relative:text;mso-position-vertical:absolute;mso-position-vertical-relative:text" o:gfxdata="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" strokecolor="#5b9bd5 [3204]" strokeweight=".5pt">
+              <v:shape w14:anchorId="4D805DF1" id="Straight Arrow Connector 41" o:spid="_x0000_s1026" type="#_x0000_t32" style="position:absolute;margin-left:221.35pt;margin-top:.6pt;width:27.95pt;height:36.55pt;flip:x;z-index:251771904;visibility:visible;mso-wrap-style:square;mso-wrap-distance-left:9pt;mso-wrap-distance-top:0;mso-wrap-distance-right:9pt;mso-wrap-distance-bottom:0;mso-position-horizontal:absolute;mso-position-horizontal-relative:text;mso-position-vertical:absolute;mso-position-vertical-relative:text" o:gfxdata="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" strokecolor="#5b9bd5 [3204]" strokeweight=".5pt">
                 <v:stroke endarrow="block" joinstyle="miter"/>
               </v:shape>
             </w:pict>
@@ -4060,7 +4114,7 @@
                     </a:ln>
                     <a:extLst>
                       <a:ext uri="{53640926-AAD7-44d8-BBD7-CCE9431645EC}">
-                        <a14:shadowObscured xmlns:a14="http://schemas.microsoft.com/office/drawing/2010/main" xmlns:w="http://schemas.openxmlformats.org/wordprocessingml/2006/main" xmlns:w10="urn:schemas-microsoft-com:office:word" xmlns:v="urn:schemas-microsoft-com:vml" xmlns:o="urn:schemas-microsoft-com:office:office" xmlns:mv="urn:schemas-microsoft-com:mac:vml" xmlns:mo="http://schemas.microsoft.com/office/mac/office/2008/main" xmlns=""/>
+                        <a14:shadowObscured xmlns="" xmlns:mo="http://schemas.microsoft.com/office/mac/office/2008/main" xmlns:mv="urn:schemas-microsoft-com:mac:vml" xmlns:o="urn:schemas-microsoft-com:office:office" xmlns:v="urn:schemas-microsoft-com:vml" xmlns:w10="urn:schemas-microsoft-com:office:word" xmlns:w="http://schemas.openxmlformats.org/wordprocessingml/2006/main" xmlns:a14="http://schemas.microsoft.com/office/drawing/2010/main"/>
                       </a:ext>
                     </a:extLst>
                   </pic:spPr>
@@ -4145,7 +4199,35 @@
           <w:rFonts w:eastAsia="Times New Roman" w:cs="Times New Roman"/>
           <w:lang w:eastAsia="en-GB"/>
         </w:rPr>
-        <w:t xml:space="preserve">In order analyse how the planner would hold up with different sets of problems. To do this, we first established a way of deciding how to upscale the problem. </w:t>
+        <w:t xml:space="preserve">In order </w:t>
+      </w:r>
+      <w:r>
+        <w:rPr>
+          <w:rFonts w:eastAsia="Times New Roman" w:cs="Times New Roman"/>
+          <w:lang w:eastAsia="en-GB"/>
+        </w:rPr>
+        <w:t xml:space="preserve">to </w:t>
+      </w:r>
+      <w:r>
+        <w:rPr>
+          <w:rFonts w:eastAsia="Times New Roman" w:cs="Times New Roman"/>
+          <w:lang w:eastAsia="en-GB"/>
+        </w:rPr>
+        <w:t>analyse how the planner would hold up</w:t>
+      </w:r>
+      <w:r>
+        <w:rPr>
+          <w:rFonts w:eastAsia="Times New Roman" w:cs="Times New Roman"/>
+          <w:lang w:eastAsia="en-GB"/>
+        </w:rPr>
+        <w:t>, we tested it</w:t>
+      </w:r>
+      <w:r>
+        <w:rPr>
+          <w:rFonts w:eastAsia="Times New Roman" w:cs="Times New Roman"/>
+          <w:lang w:eastAsia="en-GB"/>
+        </w:rPr>
+        <w:t xml:space="preserve"> with different sets of problems. To do this, we first established a way of deciding how to upscale the problem. </w:t>
       </w:r>
     </w:p>
     <w:p>
@@ -4176,7 +4258,14 @@
           <w:rFonts w:eastAsia="Times New Roman" w:cs="Times New Roman"/>
           <w:lang w:eastAsia="en-GB"/>
         </w:rPr>
-        <w:t xml:space="preserve"> the best way was to upscale the problem including</w:t>
+        <w:t xml:space="preserve"> the best way to upscale the problem including</w:t>
+      </w:r>
+      <w:r>
+        <w:rPr>
+          <w:rFonts w:eastAsia="Times New Roman" w:cs="Times New Roman"/>
+          <w:lang w:eastAsia="en-GB"/>
+        </w:rPr>
+        <w:t>:</w:t>
       </w:r>
     </w:p>
     <w:p>
@@ -4428,7 +4517,21 @@
           <w:rFonts w:eastAsia="Times New Roman" w:cs="Times New Roman"/>
           <w:lang w:eastAsia="en-GB"/>
         </w:rPr>
-        <w:t>As we came to realise there was a substantial number of factors to consider and after much consideration it was decide that our main method of upscaling would be increasin</w:t>
+        <w:t>As we came to realise there was a substantial number of factors to consider and after much consideration it was decide</w:t>
+      </w:r>
+      <w:r>
+        <w:rPr>
+          <w:rFonts w:eastAsia="Times New Roman" w:cs="Times New Roman"/>
+          <w:lang w:eastAsia="en-GB"/>
+        </w:rPr>
+        <w:t>d</w:t>
+      </w:r>
+      <w:r>
+        <w:rPr>
+          <w:rFonts w:eastAsia="Times New Roman" w:cs="Times New Roman"/>
+          <w:lang w:eastAsia="en-GB"/>
+        </w:rPr>
+        <w:t xml:space="preserve"> that our main method of upscaling would be increasin</w:t>
       </w:r>
       <w:r>
         <w:rPr>
@@ -5011,6 +5114,7 @@
       <w:r>
         <w:rPr>
           <w:rFonts w:eastAsia="Times New Roman" w:cs="Times New Roman"/>
+          <w:noProof/>
           <w:lang w:eastAsia="en-GB"/>
         </w:rPr>
         <w:lastRenderedPageBreak/>
@@ -5045,6 +5149,7 @@
       <w:r>
         <w:rPr>
           <w:rFonts w:eastAsia="Times New Roman" w:cs="Times New Roman"/>
+          <w:noProof/>
           <w:lang w:eastAsia="en-GB"/>
         </w:rPr>
         <w:drawing>
@@ -5971,6 +6076,8 @@
           <w:lang w:eastAsia="en-GB"/>
         </w:rPr>
       </w:pPr>
+      <w:bookmarkStart w:id="0" w:name="_GoBack"/>
+      <w:bookmarkEnd w:id="0"/>
     </w:p>
     <w:p>
       <w:pPr>
@@ -9286,11 +9393,11 @@
         </c:dLbls>
         <c:marker val="1"/>
         <c:smooth val="0"/>
-        <c:axId val="-16242112"/>
-        <c:axId val="-38281808"/>
+        <c:axId val="301770480"/>
+        <c:axId val="215769824"/>
       </c:lineChart>
       <c:catAx>
-        <c:axId val="-16242112"/>
+        <c:axId val="301770480"/>
         <c:scaling>
           <c:orientation val="minMax"/>
         </c:scaling>
@@ -9374,7 +9481,7 @@
             <a:endParaRPr lang="en-US"/>
           </a:p>
         </c:txPr>
-        <c:crossAx val="-38281808"/>
+        <c:crossAx val="215769824"/>
         <c:crosses val="autoZero"/>
         <c:auto val="1"/>
         <c:lblAlgn val="ctr"/>
@@ -9382,7 +9489,7 @@
         <c:noMultiLvlLbl val="0"/>
       </c:catAx>
       <c:valAx>
-        <c:axId val="-38281808"/>
+        <c:axId val="215769824"/>
         <c:scaling>
           <c:orientation val="minMax"/>
         </c:scaling>
@@ -9474,7 +9581,7 @@
             <a:endParaRPr lang="en-US"/>
           </a:p>
         </c:txPr>
-        <c:crossAx val="-16242112"/>
+        <c:crossAx val="301770480"/>
         <c:crosses val="autoZero"/>
         <c:crossBetween val="between"/>
       </c:valAx>
@@ -9829,11 +9936,11 @@
         </c:dLbls>
         <c:marker val="1"/>
         <c:smooth val="0"/>
-        <c:axId val="-38281264"/>
-        <c:axId val="-38280720"/>
+        <c:axId val="215769432"/>
+        <c:axId val="212668824"/>
       </c:lineChart>
       <c:catAx>
-        <c:axId val="-38281264"/>
+        <c:axId val="215769432"/>
         <c:scaling>
           <c:orientation val="minMax"/>
         </c:scaling>
@@ -9931,7 +10038,7 @@
             <a:endParaRPr lang="en-US"/>
           </a:p>
         </c:txPr>
-        <c:crossAx val="-38280720"/>
+        <c:crossAx val="212668824"/>
         <c:crosses val="autoZero"/>
         <c:auto val="1"/>
         <c:lblAlgn val="ctr"/>
@@ -9939,7 +10046,7 @@
         <c:noMultiLvlLbl val="0"/>
       </c:catAx>
       <c:valAx>
-        <c:axId val="-38280720"/>
+        <c:axId val="212668824"/>
         <c:scaling>
           <c:orientation val="minMax"/>
         </c:scaling>
@@ -10023,7 +10130,7 @@
             <a:endParaRPr lang="en-US"/>
           </a:p>
         </c:txPr>
-        <c:crossAx val="-38281264"/>
+        <c:crossAx val="215769432"/>
         <c:crosses val="autoZero"/>
         <c:crossBetween val="between"/>
       </c:valAx>
@@ -11456,7 +11563,7 @@
 </file>
 
 <file path=customXml/itemProps2.xml><?xml version="1.0" encoding="utf-8"?>
-<ds:datastoreItem xmlns:ds="http://schemas.openxmlformats.org/officeDocument/2006/customXml" ds:itemID="{20022880-144C-4325-938D-6BEA398E772D}">
+<ds:datastoreItem xmlns:ds="http://schemas.openxmlformats.org/officeDocument/2006/customXml" ds:itemID="{D69F489D-0F79-4B79-94C0-8A182B0A005A}">
   <ds:schemaRefs>
     <ds:schemaRef ds:uri="http://schemas.openxmlformats.org/officeDocument/2006/bibliography"/>
   </ds:schemaRefs>

</xml_diff>